<commit_message>
Added a third bullet point to the documentation docx regarding normalization. Created PDF as requested by assignment.
</commit_message>
<xml_diff>
--- a/CST363/FINAL/Backup Documentation Project – Part 1.docx
+++ b/CST363/FINAL/Backup Documentation Project – Part 1.docx
@@ -78,10 +78,7 @@
         </w:numPr>
       </w:pPr>
       <w:r>
-        <w:t xml:space="preserve">Which clients do not have backups </w:t>
-      </w:r>
-      <w:r>
-        <w:t>(onprem/cloud)</w:t>
+        <w:t>Which clients do not have backups (onprem/cloud)</w:t>
       </w:r>
     </w:p>
     <w:p>
@@ -119,8 +116,6 @@
       <w:r>
         <w:t>Employees need to be able to access the system and view/modify according to their position</w:t>
       </w:r>
-      <w:bookmarkStart w:id="0" w:name="_GoBack"/>
-      <w:bookmarkEnd w:id="0"/>
     </w:p>
     <w:p>
       <w:pPr>
@@ -195,6 +190,56 @@
           </wp:inline>
         </w:drawing>
       </w:r>
+    </w:p>
+    <w:p>
+      <w:pPr>
+        <w:pStyle w:val="ListParagraph"/>
+        <w:numPr>
+          <w:ilvl w:val="0"/>
+          <w:numId w:val="2"/>
+        </w:numPr>
+      </w:pPr>
+      <w:r>
+        <w:t>The data is already normalized.</w:t>
+      </w:r>
+    </w:p>
+    <w:p>
+      <w:pPr>
+        <w:pStyle w:val="ListParagraph"/>
+        <w:numPr>
+          <w:ilvl w:val="1"/>
+          <w:numId w:val="2"/>
+        </w:numPr>
+      </w:pPr>
+      <w:r>
+        <w:t xml:space="preserve">It is first normal form because there are no repeating columns, or values within the data. </w:t>
+      </w:r>
+    </w:p>
+    <w:p>
+      <w:pPr>
+        <w:pStyle w:val="ListParagraph"/>
+        <w:numPr>
+          <w:ilvl w:val="1"/>
+          <w:numId w:val="2"/>
+        </w:numPr>
+      </w:pPr>
+      <w:r>
+        <w:t>It is second</w:t>
+      </w:r>
+      <w:r>
+        <w:t xml:space="preserve"> and third</w:t>
+      </w:r>
+      <w:r>
+        <w:t xml:space="preserve"> normal form because all non-key values depend completely</w:t>
+      </w:r>
+      <w:r>
+        <w:t xml:space="preserve"> and only</w:t>
+      </w:r>
+      <w:r>
+        <w:t xml:space="preserve"> on the primary key.</w:t>
+      </w:r>
+      <w:bookmarkStart w:id="0" w:name="_GoBack"/>
+      <w:bookmarkEnd w:id="0"/>
     </w:p>
     <w:sectPr>
       <w:pgSz w:w="12240" w:h="15840"/>

</xml_diff>